<commit_message>
el juego ya maneja los niveles
</commit_message>
<xml_diff>
--- a/reporte.docx
+++ b/reporte.docx
@@ -448,15 +448,7 @@
           <w:sz w:val="24"/>
           <w:szCs w:val="24"/>
         </w:rPr>
-        <w:t xml:space="preserve"> doble mostrará PD y se reproducirá un sonido de derrota</w:t>
-      </w:r>
-      <w:r>
-        <w:rPr>
-          <w:rFonts w:ascii="Arial" w:hAnsi="Arial" w:cs="Arial"/>
-          <w:sz w:val="24"/>
-          <w:szCs w:val="24"/>
-        </w:rPr>
-        <w:t>.</w:t>
+        <w:t xml:space="preserve"> doble mostrará PD y se reproducirá un sonido de derrota.</w:t>
       </w:r>
     </w:p>
     <w:p>
@@ -1254,7 +1246,93 @@
     <w:p/>
     <w:p/>
     <w:p/>
-    <w:p/>
+    <w:p>
+      <w:r>
+        <w:rPr>
+          <w:noProof/>
+          <w:lang w:eastAsia="es-EC"/>
+        </w:rPr>
+        <mc:AlternateContent>
+          <mc:Choice Requires="wps">
+            <w:drawing>
+              <wp:anchor distT="0" distB="0" distL="114300" distR="114300" simplePos="0" relativeHeight="251668480" behindDoc="0" locked="0" layoutInCell="1" allowOverlap="1">
+                <wp:simplePos x="0" y="0"/>
+                <wp:positionH relativeFrom="column">
+                  <wp:posOffset>2548890</wp:posOffset>
+                </wp:positionH>
+                <wp:positionV relativeFrom="paragraph">
+                  <wp:posOffset>156210</wp:posOffset>
+                </wp:positionV>
+                <wp:extent cx="381000" cy="619125"/>
+                <wp:effectExtent l="19050" t="0" r="19050" b="47625"/>
+                <wp:wrapNone/>
+                <wp:docPr id="9" name="Flecha abajo 9"/>
+                <wp:cNvGraphicFramePr/>
+                <a:graphic xmlns:a="http://schemas.openxmlformats.org/drawingml/2006/main">
+                  <a:graphicData uri="http://schemas.microsoft.com/office/word/2010/wordprocessingShape">
+                    <wps:wsp>
+                      <wps:cNvSpPr/>
+                      <wps:spPr>
+                        <a:xfrm>
+                          <a:off x="0" y="0"/>
+                          <a:ext cx="381000" cy="619125"/>
+                        </a:xfrm>
+                        <a:prstGeom prst="downArrow">
+                          <a:avLst/>
+                        </a:prstGeom>
+                      </wps:spPr>
+                      <wps:style>
+                        <a:lnRef idx="2">
+                          <a:schemeClr val="accent1">
+                            <a:shade val="50000"/>
+                          </a:schemeClr>
+                        </a:lnRef>
+                        <a:fillRef idx="1">
+                          <a:schemeClr val="accent1"/>
+                        </a:fillRef>
+                        <a:effectRef idx="0">
+                          <a:schemeClr val="accent1"/>
+                        </a:effectRef>
+                        <a:fontRef idx="minor">
+                          <a:schemeClr val="lt1"/>
+                        </a:fontRef>
+                      </wps:style>
+                      <wps:bodyPr rot="0" spcFirstLastPara="0" vertOverflow="overflow" horzOverflow="overflow" vert="horz" wrap="square" lIns="91440" tIns="45720" rIns="91440" bIns="45720" numCol="1" spcCol="0" rtlCol="0" fromWordArt="0" anchor="ctr" anchorCtr="0" forceAA="0" compatLnSpc="1">
+                        <a:prstTxWarp prst="textNoShape">
+                          <a:avLst/>
+                        </a:prstTxWarp>
+                        <a:noAutofit/>
+                      </wps:bodyPr>
+                    </wps:wsp>
+                  </a:graphicData>
+                </a:graphic>
+              </wp:anchor>
+            </w:drawing>
+          </mc:Choice>
+          <mc:Fallback>
+            <w:pict>
+              <v:shapetype w14:anchorId="41E1A62D" id="_x0000_t67" coordsize="21600,21600" o:spt="67" adj="16200,5400" path="m0@0l@1@0@1,0@2,0@2@0,21600@0,10800,21600xe">
+                <v:stroke joinstyle="miter"/>
+                <v:formulas>
+                  <v:f eqn="val #0"/>
+                  <v:f eqn="val #1"/>
+                  <v:f eqn="sum height 0 #1"/>
+                  <v:f eqn="sum 10800 0 #1"/>
+                  <v:f eqn="sum width 0 #0"/>
+                  <v:f eqn="prod @4 @3 10800"/>
+                  <v:f eqn="sum width 0 @5"/>
+                </v:formulas>
+                <v:path o:connecttype="custom" o:connectlocs="10800,0;0,@0;10800,21600;21600,@0" o:connectangles="270,180,90,0" textboxrect="@1,0,@2,@6"/>
+                <v:handles>
+                  <v:h position="#1,#0" xrange="0,10800" yrange="0,21600"/>
+                </v:handles>
+              </v:shapetype>
+              <v:shape id="Flecha abajo 9" o:spid="_x0000_s1026" type="#_x0000_t67" style="position:absolute;margin-left:200.7pt;margin-top:12.3pt;width:30pt;height:48.75pt;z-index:251668480;visibility:visible;mso-wrap-style:square;mso-wrap-distance-left:9pt;mso-wrap-distance-top:0;mso-wrap-distance-right:9pt;mso-wrap-distance-bottom:0;mso-position-horizontal:absolute;mso-position-horizontal-relative:text;mso-position-vertical:absolute;mso-position-vertical-relative:text;v-text-anchor:middle" o:gfxdata="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" adj="14954" fillcolor="#5b9bd5 [3204]" strokecolor="#1f4d78 [1604]" strokeweight="1pt"/>
+            </w:pict>
+          </mc:Fallback>
+        </mc:AlternateContent>
+      </w:r>
+    </w:p>
     <w:p>
       <w:pPr>
         <w:jc w:val="center"/>
@@ -1269,6 +1347,125 @@
       <w:pPr>
         <w:jc w:val="center"/>
       </w:pPr>
+      <w:r>
+        <w:rPr>
+          <w:noProof/>
+          <w:lang w:eastAsia="es-EC"/>
+        </w:rPr>
+        <mc:AlternateContent>
+          <mc:Choice Requires="wps">
+            <w:drawing>
+              <wp:anchor distT="0" distB="0" distL="114300" distR="114300" simplePos="0" relativeHeight="251667456" behindDoc="0" locked="0" layoutInCell="1" allowOverlap="1">
+                <wp:simplePos x="0" y="0"/>
+                <wp:positionH relativeFrom="column">
+                  <wp:posOffset>1986915</wp:posOffset>
+                </wp:positionH>
+                <wp:positionV relativeFrom="paragraph">
+                  <wp:posOffset>70485</wp:posOffset>
+                </wp:positionV>
+                <wp:extent cx="1257300" cy="676275"/>
+                <wp:effectExtent l="0" t="0" r="19050" b="28575"/>
+                <wp:wrapNone/>
+                <wp:docPr id="8" name="Rectángulo redondeado 8"/>
+                <wp:cNvGraphicFramePr/>
+                <a:graphic xmlns:a="http://schemas.openxmlformats.org/drawingml/2006/main">
+                  <a:graphicData uri="http://schemas.microsoft.com/office/word/2010/wordprocessingShape">
+                    <wps:wsp>
+                      <wps:cNvSpPr/>
+                      <wps:spPr>
+                        <a:xfrm>
+                          <a:off x="0" y="0"/>
+                          <a:ext cx="1257300" cy="676275"/>
+                        </a:xfrm>
+                        <a:prstGeom prst="roundRect">
+                          <a:avLst/>
+                        </a:prstGeom>
+                      </wps:spPr>
+                      <wps:style>
+                        <a:lnRef idx="2">
+                          <a:schemeClr val="accent1">
+                            <a:shade val="50000"/>
+                          </a:schemeClr>
+                        </a:lnRef>
+                        <a:fillRef idx="1">
+                          <a:schemeClr val="accent1"/>
+                        </a:fillRef>
+                        <a:effectRef idx="0">
+                          <a:schemeClr val="accent1"/>
+                        </a:effectRef>
+                        <a:fontRef idx="minor">
+                          <a:schemeClr val="lt1"/>
+                        </a:fontRef>
+                      </wps:style>
+                      <wps:txbx>
+                        <w:txbxContent>
+                          <w:p>
+                            <w:pPr>
+                              <w:jc w:val="center"/>
+                              <w:rPr>
+                                <w:b/>
+                                <w:sz w:val="24"/>
+                                <w:szCs w:val="24"/>
+                                <w:lang w:val="en-US"/>
+                              </w:rPr>
+                            </w:pPr>
+                            <w:r>
+                              <w:rPr>
+                                <w:b/>
+                                <w:sz w:val="24"/>
+                                <w:szCs w:val="24"/>
+                                <w:lang w:val="en-US"/>
+                              </w:rPr>
+                              <w:t>SOUNDER</w:t>
+                            </w:r>
+                          </w:p>
+                        </w:txbxContent>
+                      </wps:txbx>
+                      <wps:bodyPr rot="0" spcFirstLastPara="0" vertOverflow="overflow" horzOverflow="overflow" vert="horz" wrap="square" lIns="91440" tIns="45720" rIns="91440" bIns="45720" numCol="1" spcCol="0" rtlCol="0" fromWordArt="0" anchor="ctr" anchorCtr="0" forceAA="0" compatLnSpc="1">
+                        <a:prstTxWarp prst="textNoShape">
+                          <a:avLst/>
+                        </a:prstTxWarp>
+                        <a:noAutofit/>
+                      </wps:bodyPr>
+                    </wps:wsp>
+                  </a:graphicData>
+                </a:graphic>
+              </wp:anchor>
+            </w:drawing>
+          </mc:Choice>
+          <mc:Fallback>
+            <w:pict>
+              <v:roundrect id="Rectángulo redondeado 8" o:spid="_x0000_s1030" style="position:absolute;left:0;text-align:left;margin-left:156.45pt;margin-top:5.55pt;width:99pt;height:53.25pt;z-index:251667456;visibility:visible;mso-wrap-style:square;mso-wrap-distance-left:9pt;mso-wrap-distance-top:0;mso-wrap-distance-right:9pt;mso-wrap-distance-bottom:0;mso-position-horizontal:absolute;mso-position-horizontal-relative:text;mso-position-vertical:absolute;mso-position-vertical-relative:text;v-text-anchor:middle" arcsize="10923f" o:gfxdata="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" fillcolor="#5b9bd5 [3204]" strokecolor="#1f4d78 [1604]" strokeweight="1pt">
+                <v:stroke joinstyle="miter"/>
+                <v:textbox>
+                  <w:txbxContent>
+                    <w:p>
+                      <w:pPr>
+                        <w:jc w:val="center"/>
+                        <w:rPr>
+                          <w:b/>
+                          <w:sz w:val="24"/>
+                          <w:szCs w:val="24"/>
+                          <w:lang w:val="en-US"/>
+                        </w:rPr>
+                      </w:pPr>
+                      <w:r>
+                        <w:rPr>
+                          <w:b/>
+                          <w:sz w:val="24"/>
+                          <w:szCs w:val="24"/>
+                          <w:lang w:val="en-US"/>
+                        </w:rPr>
+                        <w:t>SOUNDER</w:t>
+                      </w:r>
+                    </w:p>
+                  </w:txbxContent>
+                </v:textbox>
+              </v:roundrect>
+            </w:pict>
+          </mc:Fallback>
+        </mc:AlternateContent>
+      </w:r>
     </w:p>
     <w:p>
       <w:pPr>
@@ -1279,6 +1476,8 @@
       <w:pPr>
         <w:jc w:val="center"/>
       </w:pPr>
+      <w:bookmarkStart w:id="0" w:name="_GoBack"/>
+      <w:bookmarkEnd w:id="0"/>
     </w:p>
     <w:p>
       <w:pPr>
@@ -1722,8 +1921,6 @@
         </w:rPr>
         <w:t xml:space="preserve"> incrementando en uno el número de aciertos, si falló, encerar el número de aciertos.</w:t>
       </w:r>
-      <w:bookmarkStart w:id="0" w:name="_GoBack"/>
-      <w:bookmarkEnd w:id="0"/>
     </w:p>
     <w:p>
       <w:pPr>

</xml_diff>